<commit_message>
Updated documentation; Updated readme file
</commit_message>
<xml_diff>
--- a/Documentation.docx
+++ b/Documentation.docx
@@ -50,16 +50,17 @@
       <w:r>
         <w:t xml:space="preserve"> All the network communication uses UDP with possible segment loss involved. Therefore, the stop-and-wait protocol is implemented on both client and server side </w:t>
       </w:r>
-      <w:proofErr w:type="gramStart"/>
-      <w:r>
-        <w:t>in order to</w:t>
-      </w:r>
-      <w:proofErr w:type="gramEnd"/>
+      <w:r>
+        <w:t>to</w:t>
+      </w:r>
       <w:r>
         <w:t xml:space="preserve"> have data reliably transferred. </w:t>
       </w:r>
       <w:r>
         <w:t xml:space="preserve"> </w:t>
+      </w:r>
+      <w:r>
+        <w:t xml:space="preserve">The time out for this protocol is 3 seconds and maximum tries is 500. </w:t>
       </w:r>
       <w:r>
         <w:t>Client requests services from the server and server respon</w:t>
@@ -186,10 +187,7 @@
         <w:t xml:space="preserve">individual </w:t>
       </w:r>
       <w:r>
-        <w:t>size is MAX_LINE (1000 bytes) plus 1 addition byte.</w:t>
-      </w:r>
-      <w:r>
-        <w:t xml:space="preserve"> The first byte of each packet is a sequence number. In the format and meaning of the message</w:t>
+        <w:t>size is MAX_LINE (1000 bytes) plus 1 addition byte. The first byte of each packet is a sequence number. In the format and meaning of the message</w:t>
       </w:r>
       <w:r>
         <w:t>s</w:t>
@@ -543,6 +541,7 @@
         <w:ind w:left="1440"/>
       </w:pPr>
       <w:r>
+        <w:lastRenderedPageBreak/>
         <w:t xml:space="preserve">[file format]: </w:t>
       </w:r>
       <m:oMath>
@@ -574,13 +573,7 @@
               <w:rPr>
                 <w:rFonts w:ascii="Cambria Math" w:hAnsi="Cambria Math"/>
               </w:rPr>
-              <m:t>1</m:t>
-            </m:r>
-            <m:r>
-              <w:rPr>
-                <w:rFonts w:ascii="Cambria Math" w:hAnsi="Cambria Math"/>
-              </w:rPr>
-              <m:t>5</m:t>
+              <m:t>15</m:t>
             </m:r>
           </m:sup>
         </m:sSup>
@@ -612,13 +605,7 @@
               <w:rPr>
                 <w:rFonts w:ascii="Cambria Math" w:hAnsi="Cambria Math"/>
               </w:rPr>
-              <m:t>1</m:t>
-            </m:r>
-            <m:r>
-              <w:rPr>
-                <w:rFonts w:ascii="Cambria Math" w:hAnsi="Cambria Math"/>
-              </w:rPr>
-              <m:t>5</m:t>
+              <m:t>15</m:t>
             </m:r>
           </m:sup>
         </m:sSup>
@@ -636,7 +623,6 @@
         <w:ind w:left="1440"/>
       </w:pPr>
       <w:r>
-        <w:lastRenderedPageBreak/>
         <w:t xml:space="preserve">[output filename size]: </w:t>
       </w:r>
       <m:oMath>
@@ -644,13 +630,7 @@
           <w:rPr>
             <w:rFonts w:ascii="Cambria Math" w:hAnsi="Cambria Math"/>
           </w:rPr>
-          <m:t>0 to 429496729</m:t>
-        </m:r>
-        <m:r>
-          <w:rPr>
-            <w:rFonts w:ascii="Cambria Math" w:hAnsi="Cambria Math"/>
-          </w:rPr>
-          <m:t xml:space="preserve"> (since the output file namesize is an unsigned long)</m:t>
+          <m:t>0 to 429496729 (since the output file namesize is an unsigned long)</m:t>
         </m:r>
       </m:oMath>
     </w:p>
@@ -1122,73 +1102,177 @@
       <w:tblPr>
         <w:tblStyle w:val="TableGrid"/>
         <w:tblW w:w="9895" w:type="dxa"/>
+        <w:tblLayout w:type="fixed"/>
         <w:tblLook w:val="04A0" w:firstRow="1" w:lastRow="0" w:firstColumn="1" w:lastColumn="0" w:noHBand="0" w:noVBand="1"/>
       </w:tblPr>
       <w:tblGrid>
-        <w:gridCol w:w="2741"/>
-        <w:gridCol w:w="1108"/>
-        <w:gridCol w:w="974"/>
-        <w:gridCol w:w="2164"/>
-        <w:gridCol w:w="1516"/>
-        <w:gridCol w:w="1392"/>
+        <w:gridCol w:w="1075"/>
+        <w:gridCol w:w="720"/>
+        <w:gridCol w:w="1350"/>
+        <w:gridCol w:w="1170"/>
+        <w:gridCol w:w="2700"/>
+        <w:gridCol w:w="1778"/>
+        <w:gridCol w:w="1102"/>
       </w:tblGrid>
       <w:tr>
         <w:tc>
           <w:tcPr>
-            <w:tcW w:w="2741" w:type="dxa"/>
-          </w:tcPr>
-          <w:p>
-            <w:r>
+            <w:tcW w:w="1075" w:type="dxa"/>
+          </w:tcPr>
+          <w:p>
+            <w:pPr>
+              <w:rPr>
+                <w:sz w:val="16"/>
+                <w:szCs w:val="16"/>
+              </w:rPr>
+            </w:pPr>
+            <w:r>
+              <w:rPr>
+                <w:sz w:val="16"/>
+                <w:szCs w:val="16"/>
+              </w:rPr>
               <w:t>Input</w:t>
             </w:r>
           </w:p>
         </w:tc>
         <w:tc>
           <w:tcPr>
-            <w:tcW w:w="1124" w:type="dxa"/>
-          </w:tcPr>
-          <w:p>
-            <w:r>
+            <w:tcW w:w="720" w:type="dxa"/>
+          </w:tcPr>
+          <w:p>
+            <w:pPr>
+              <w:rPr>
+                <w:sz w:val="16"/>
+                <w:szCs w:val="16"/>
+              </w:rPr>
+            </w:pPr>
+            <w:r>
+              <w:rPr>
+                <w:sz w:val="16"/>
+                <w:szCs w:val="16"/>
+              </w:rPr>
+              <w:t>Format</w:t>
+            </w:r>
+          </w:p>
+          <w:p>
+            <w:pPr>
+              <w:rPr>
+                <w:sz w:val="16"/>
+                <w:szCs w:val="16"/>
+              </w:rPr>
+            </w:pPr>
+            <w:r>
+              <w:rPr>
+                <w:sz w:val="16"/>
+                <w:szCs w:val="16"/>
+              </w:rPr>
+              <w:t>N</w:t>
+            </w:r>
+            <w:r>
+              <w:rPr>
+                <w:sz w:val="16"/>
+                <w:szCs w:val="16"/>
+              </w:rPr>
+              <w:t>o</w:t>
+            </w:r>
+          </w:p>
+        </w:tc>
+        <w:tc>
+          <w:tcPr>
+            <w:tcW w:w="1350" w:type="dxa"/>
+          </w:tcPr>
+          <w:p>
+            <w:pPr>
+              <w:rPr>
+                <w:sz w:val="16"/>
+                <w:szCs w:val="16"/>
+              </w:rPr>
+            </w:pPr>
+            <w:r>
+              <w:rPr>
+                <w:sz w:val="16"/>
+                <w:szCs w:val="16"/>
+              </w:rPr>
               <w:t>Expected Output</w:t>
             </w:r>
           </w:p>
         </w:tc>
         <w:tc>
           <w:tcPr>
-            <w:tcW w:w="990" w:type="dxa"/>
-          </w:tcPr>
-          <w:p>
-            <w:r>
+            <w:tcW w:w="1170" w:type="dxa"/>
+          </w:tcPr>
+          <w:p>
+            <w:pPr>
+              <w:rPr>
+                <w:sz w:val="16"/>
+                <w:szCs w:val="16"/>
+              </w:rPr>
+            </w:pPr>
+            <w:r>
+              <w:rPr>
+                <w:sz w:val="16"/>
+                <w:szCs w:val="16"/>
+              </w:rPr>
               <w:t>Actual Output</w:t>
             </w:r>
           </w:p>
         </w:tc>
         <w:tc>
           <w:tcPr>
-            <w:tcW w:w="2347" w:type="dxa"/>
-          </w:tcPr>
-          <w:p>
-            <w:r>
+            <w:tcW w:w="2700" w:type="dxa"/>
+          </w:tcPr>
+          <w:p>
+            <w:pPr>
+              <w:rPr>
+                <w:sz w:val="16"/>
+                <w:szCs w:val="16"/>
+              </w:rPr>
+            </w:pPr>
+            <w:r>
+              <w:rPr>
+                <w:sz w:val="16"/>
+                <w:szCs w:val="16"/>
+              </w:rPr>
               <w:t>Rationale</w:t>
             </w:r>
           </w:p>
         </w:tc>
         <w:tc>
           <w:tcPr>
-            <w:tcW w:w="1159" w:type="dxa"/>
-          </w:tcPr>
-          <w:p>
-            <w:r>
-              <w:t>Content</w:t>
-            </w:r>
-          </w:p>
-        </w:tc>
-        <w:tc>
-          <w:tcPr>
-            <w:tcW w:w="1534" w:type="dxa"/>
-          </w:tcPr>
-          <w:p>
-            <w:r>
+            <w:tcW w:w="1778" w:type="dxa"/>
+          </w:tcPr>
+          <w:p>
+            <w:pPr>
+              <w:rPr>
+                <w:sz w:val="16"/>
+                <w:szCs w:val="16"/>
+              </w:rPr>
+            </w:pPr>
+            <w:r>
+              <w:rPr>
+                <w:sz w:val="16"/>
+                <w:szCs w:val="16"/>
+              </w:rPr>
+              <w:t>Comments</w:t>
+            </w:r>
+          </w:p>
+        </w:tc>
+        <w:tc>
+          <w:tcPr>
+            <w:tcW w:w="1102" w:type="dxa"/>
+          </w:tcPr>
+          <w:p>
+            <w:pPr>
+              <w:rPr>
+                <w:sz w:val="16"/>
+                <w:szCs w:val="16"/>
+              </w:rPr>
+            </w:pPr>
+            <w:r>
+              <w:rPr>
+                <w:sz w:val="16"/>
+                <w:szCs w:val="16"/>
+              </w:rPr>
               <w:t>Errors</w:t>
             </w:r>
           </w:p>
@@ -1196,64 +1280,144 @@
       </w:tr>
       <w:tr>
         <w:trPr>
-          <w:trHeight w:val="1151"/>
+          <w:trHeight w:val="440"/>
         </w:trPr>
         <w:tc>
           <w:tcPr>
-            <w:tcW w:w="2741" w:type="dxa"/>
-          </w:tcPr>
-          <w:p>
-            <w:r>
-              <w:t>practice_project_test_file_1</w:t>
-            </w:r>
-          </w:p>
-        </w:tc>
-        <w:tc>
-          <w:tcPr>
-            <w:tcW w:w="1124" w:type="dxa"/>
-          </w:tcPr>
-          <w:p>
-            <w:r>
+            <w:tcW w:w="1075" w:type="dxa"/>
+          </w:tcPr>
+          <w:p>
+            <w:pPr>
+              <w:rPr>
+                <w:sz w:val="16"/>
+                <w:szCs w:val="16"/>
+              </w:rPr>
+            </w:pPr>
+            <w:r>
+              <w:rPr>
+                <w:sz w:val="16"/>
+                <w:szCs w:val="16"/>
+              </w:rPr>
+              <w:t>testFile1</w:t>
+            </w:r>
+          </w:p>
+        </w:tc>
+        <w:tc>
+          <w:tcPr>
+            <w:tcW w:w="720" w:type="dxa"/>
+          </w:tcPr>
+          <w:p>
+            <w:pPr>
+              <w:rPr>
+                <w:sz w:val="16"/>
+                <w:szCs w:val="16"/>
+              </w:rPr>
+            </w:pPr>
+            <w:r>
+              <w:rPr>
+                <w:sz w:val="16"/>
+                <w:szCs w:val="16"/>
+              </w:rPr>
+              <w:t>0</w:t>
+            </w:r>
+          </w:p>
+        </w:tc>
+        <w:tc>
+          <w:tcPr>
+            <w:tcW w:w="1350" w:type="dxa"/>
+          </w:tcPr>
+          <w:p>
+            <w:pPr>
+              <w:rPr>
+                <w:sz w:val="16"/>
+                <w:szCs w:val="16"/>
+              </w:rPr>
+            </w:pPr>
+            <w:r>
+              <w:rPr>
+                <w:sz w:val="16"/>
+                <w:szCs w:val="16"/>
+              </w:rPr>
               <w:t>Success</w:t>
             </w:r>
           </w:p>
         </w:tc>
         <w:tc>
           <w:tcPr>
-            <w:tcW w:w="990" w:type="dxa"/>
-          </w:tcPr>
-          <w:p>
-            <w:r>
+            <w:tcW w:w="1170" w:type="dxa"/>
+          </w:tcPr>
+          <w:p>
+            <w:pPr>
+              <w:rPr>
+                <w:sz w:val="16"/>
+                <w:szCs w:val="16"/>
+              </w:rPr>
+            </w:pPr>
+            <w:r>
+              <w:rPr>
+                <w:sz w:val="16"/>
+                <w:szCs w:val="16"/>
+              </w:rPr>
               <w:t>Success</w:t>
             </w:r>
           </w:p>
         </w:tc>
         <w:tc>
           <w:tcPr>
-            <w:tcW w:w="2347" w:type="dxa"/>
-          </w:tcPr>
-          <w:p>
-            <w:r>
-              <w:t>Normal functionality</w:t>
-            </w:r>
-          </w:p>
-        </w:tc>
-        <w:tc>
-          <w:tcPr>
-            <w:tcW w:w="1159" w:type="dxa"/>
-          </w:tcPr>
-          <w:p>
-            <w:r>
-              <w:t>Data from test file 1 from practice project</w:t>
-            </w:r>
-          </w:p>
-        </w:tc>
-        <w:tc>
-          <w:tcPr>
-            <w:tcW w:w="1534" w:type="dxa"/>
-          </w:tcPr>
-          <w:p>
-            <w:r>
+            <w:tcW w:w="2700" w:type="dxa"/>
+          </w:tcPr>
+          <w:p>
+            <w:pPr>
+              <w:rPr>
+                <w:sz w:val="16"/>
+                <w:szCs w:val="16"/>
+              </w:rPr>
+            </w:pPr>
+            <w:r>
+              <w:rPr>
+                <w:sz w:val="16"/>
+                <w:szCs w:val="16"/>
+              </w:rPr>
+              <w:t>No translation occurs here</w:t>
+            </w:r>
+          </w:p>
+        </w:tc>
+        <w:tc>
+          <w:tcPr>
+            <w:tcW w:w="1778" w:type="dxa"/>
+          </w:tcPr>
+          <w:p>
+            <w:pPr>
+              <w:rPr>
+                <w:sz w:val="16"/>
+                <w:szCs w:val="16"/>
+              </w:rPr>
+            </w:pPr>
+            <w:r>
+              <w:rPr>
+                <w:sz w:val="16"/>
+                <w:szCs w:val="16"/>
+              </w:rPr>
+              <w:t>Output file same as the input file</w:t>
+            </w:r>
+          </w:p>
+        </w:tc>
+        <w:tc>
+          <w:tcPr>
+            <w:tcW w:w="1102" w:type="dxa"/>
+          </w:tcPr>
+          <w:p>
+            <w:pPr>
+              <w:rPr>
+                <w:sz w:val="16"/>
+                <w:szCs w:val="16"/>
+              </w:rPr>
+            </w:pPr>
+            <w:r>
+              <w:rPr>
+                <w:sz w:val="16"/>
+                <w:szCs w:val="16"/>
+              </w:rPr>
               <w:t>No error</w:t>
             </w:r>
           </w:p>
@@ -1261,64 +1425,229 @@
       </w:tr>
       <w:tr>
         <w:trPr>
-          <w:trHeight w:val="962"/>
+          <w:trHeight w:val="404"/>
         </w:trPr>
         <w:tc>
           <w:tcPr>
-            <w:tcW w:w="2741" w:type="dxa"/>
-          </w:tcPr>
-          <w:p>
-            <w:r>
-              <w:t>practice_project_test_file_2</w:t>
-            </w:r>
-          </w:p>
-        </w:tc>
-        <w:tc>
-          <w:tcPr>
-            <w:tcW w:w="1124" w:type="dxa"/>
-          </w:tcPr>
-          <w:p>
-            <w:r>
+            <w:tcW w:w="1075" w:type="dxa"/>
+          </w:tcPr>
+          <w:p>
+            <w:pPr>
+              <w:rPr>
+                <w:sz w:val="16"/>
+                <w:szCs w:val="16"/>
+              </w:rPr>
+            </w:pPr>
+            <w:r>
+              <w:rPr>
+                <w:sz w:val="16"/>
+                <w:szCs w:val="16"/>
+              </w:rPr>
+              <w:t>testFile</w:t>
+            </w:r>
+            <w:r>
+              <w:rPr>
+                <w:sz w:val="16"/>
+                <w:szCs w:val="16"/>
+              </w:rPr>
+              <w:t>1</w:t>
+            </w:r>
+          </w:p>
+        </w:tc>
+        <w:tc>
+          <w:tcPr>
+            <w:tcW w:w="720" w:type="dxa"/>
+          </w:tcPr>
+          <w:p>
+            <w:pPr>
+              <w:rPr>
+                <w:sz w:val="16"/>
+                <w:szCs w:val="16"/>
+              </w:rPr>
+            </w:pPr>
+            <w:r>
+              <w:rPr>
+                <w:sz w:val="16"/>
+                <w:szCs w:val="16"/>
+              </w:rPr>
+              <w:t>1</w:t>
+            </w:r>
+          </w:p>
+        </w:tc>
+        <w:tc>
+          <w:tcPr>
+            <w:tcW w:w="1350" w:type="dxa"/>
+          </w:tcPr>
+          <w:p>
+            <w:pPr>
+              <w:rPr>
+                <w:sz w:val="16"/>
+                <w:szCs w:val="16"/>
+              </w:rPr>
+            </w:pPr>
+            <w:r>
+              <w:rPr>
+                <w:sz w:val="16"/>
+                <w:szCs w:val="16"/>
+              </w:rPr>
               <w:t>Success</w:t>
             </w:r>
           </w:p>
         </w:tc>
         <w:tc>
           <w:tcPr>
-            <w:tcW w:w="990" w:type="dxa"/>
-          </w:tcPr>
-          <w:p>
-            <w:r>
+            <w:tcW w:w="1170" w:type="dxa"/>
+          </w:tcPr>
+          <w:p>
+            <w:pPr>
+              <w:rPr>
+                <w:sz w:val="16"/>
+                <w:szCs w:val="16"/>
+              </w:rPr>
+            </w:pPr>
+            <w:r>
+              <w:rPr>
+                <w:sz w:val="16"/>
+                <w:szCs w:val="16"/>
+              </w:rPr>
               <w:t>Success</w:t>
             </w:r>
           </w:p>
         </w:tc>
         <w:tc>
           <w:tcPr>
-            <w:tcW w:w="2347" w:type="dxa"/>
-          </w:tcPr>
-          <w:p>
-            <w:r>
-              <w:t>Normal functionality</w:t>
-            </w:r>
-          </w:p>
-        </w:tc>
-        <w:tc>
-          <w:tcPr>
-            <w:tcW w:w="1159" w:type="dxa"/>
-          </w:tcPr>
-          <w:p>
-            <w:r>
-              <w:t>Data from test file 2 from practice project</w:t>
-            </w:r>
-          </w:p>
-        </w:tc>
-        <w:tc>
-          <w:tcPr>
-            <w:tcW w:w="1534" w:type="dxa"/>
-          </w:tcPr>
-          <w:p>
-            <w:r>
+            <w:tcW w:w="2700" w:type="dxa"/>
+          </w:tcPr>
+          <w:p>
+            <w:pPr>
+              <w:rPr>
+                <w:sz w:val="16"/>
+                <w:szCs w:val="16"/>
+              </w:rPr>
+            </w:pPr>
+            <w:r>
+              <w:rPr>
+                <w:sz w:val="16"/>
+                <w:szCs w:val="16"/>
+              </w:rPr>
+              <w:t xml:space="preserve">Translation of type </w:t>
+            </w:r>
+            <w:r>
+              <w:rPr>
+                <w:sz w:val="16"/>
+                <w:szCs w:val="16"/>
+              </w:rPr>
+              <w:t>0</w:t>
+            </w:r>
+            <w:r>
+              <w:rPr>
+                <w:sz w:val="16"/>
+                <w:szCs w:val="16"/>
+              </w:rPr>
+              <w:t xml:space="preserve"> to type </w:t>
+            </w:r>
+            <w:r>
+              <w:rPr>
+                <w:sz w:val="16"/>
+                <w:szCs w:val="16"/>
+              </w:rPr>
+              <w:t>1</w:t>
+            </w:r>
+          </w:p>
+          <w:p>
+            <w:pPr>
+              <w:rPr>
+                <w:sz w:val="16"/>
+                <w:szCs w:val="16"/>
+              </w:rPr>
+            </w:pPr>
+            <w:r>
+              <w:rPr>
+                <w:sz w:val="16"/>
+                <w:szCs w:val="16"/>
+              </w:rPr>
+              <w:t xml:space="preserve">No translation of type </w:t>
+            </w:r>
+            <w:r>
+              <w:rPr>
+                <w:sz w:val="16"/>
+                <w:szCs w:val="16"/>
+              </w:rPr>
+              <w:t>1</w:t>
+            </w:r>
+            <w:r>
+              <w:rPr>
+                <w:sz w:val="16"/>
+                <w:szCs w:val="16"/>
+              </w:rPr>
+              <w:t xml:space="preserve"> to type </w:t>
+            </w:r>
+            <w:r>
+              <w:rPr>
+                <w:sz w:val="16"/>
+                <w:szCs w:val="16"/>
+              </w:rPr>
+              <w:t>0</w:t>
+            </w:r>
+          </w:p>
+        </w:tc>
+        <w:tc>
+          <w:tcPr>
+            <w:tcW w:w="1778" w:type="dxa"/>
+          </w:tcPr>
+          <w:p>
+            <w:pPr>
+              <w:rPr>
+                <w:sz w:val="16"/>
+                <w:szCs w:val="16"/>
+              </w:rPr>
+            </w:pPr>
+            <w:r>
+              <w:rPr>
+                <w:sz w:val="16"/>
+                <w:szCs w:val="16"/>
+              </w:rPr>
+              <w:t xml:space="preserve">Converted type </w:t>
+            </w:r>
+            <w:r>
+              <w:rPr>
+                <w:sz w:val="16"/>
+                <w:szCs w:val="16"/>
+              </w:rPr>
+              <w:t>0</w:t>
+            </w:r>
+            <w:r>
+              <w:rPr>
+                <w:sz w:val="16"/>
+                <w:szCs w:val="16"/>
+              </w:rPr>
+              <w:t xml:space="preserve"> to type </w:t>
+            </w:r>
+            <w:r>
+              <w:rPr>
+                <w:sz w:val="16"/>
+                <w:szCs w:val="16"/>
+              </w:rPr>
+              <w:t>1</w:t>
+            </w:r>
+          </w:p>
+        </w:tc>
+        <w:tc>
+          <w:tcPr>
+            <w:tcW w:w="1102" w:type="dxa"/>
+          </w:tcPr>
+          <w:p>
+            <w:pPr>
+              <w:rPr>
+                <w:sz w:val="16"/>
+                <w:szCs w:val="16"/>
+              </w:rPr>
+            </w:pPr>
+            <w:r>
+              <w:rPr>
+                <w:sz w:val="16"/>
+                <w:szCs w:val="16"/>
+              </w:rPr>
               <w:t>No error</w:t>
             </w:r>
           </w:p>
@@ -1326,64 +1655,194 @@
       </w:tr>
       <w:tr>
         <w:trPr>
-          <w:trHeight w:val="813"/>
+          <w:trHeight w:val="440"/>
         </w:trPr>
         <w:tc>
           <w:tcPr>
-            <w:tcW w:w="2741" w:type="dxa"/>
-          </w:tcPr>
-          <w:p>
-            <w:r>
-              <w:t>largeFile</w:t>
-            </w:r>
-          </w:p>
-        </w:tc>
-        <w:tc>
-          <w:tcPr>
-            <w:tcW w:w="1124" w:type="dxa"/>
-          </w:tcPr>
-          <w:p>
-            <w:r>
-              <w:t>Format error</w:t>
-            </w:r>
-          </w:p>
-        </w:tc>
-        <w:tc>
-          <w:tcPr>
-            <w:tcW w:w="990" w:type="dxa"/>
-          </w:tcPr>
-          <w:p>
-            <w:r>
-              <w:t>Format error</w:t>
-            </w:r>
-          </w:p>
-        </w:tc>
-        <w:tc>
-          <w:tcPr>
-            <w:tcW w:w="2347" w:type="dxa"/>
-          </w:tcPr>
-          <w:p>
-            <w:r>
-              <w:t>Sending and receiving file larger than buffer size.</w:t>
-            </w:r>
-          </w:p>
-        </w:tc>
-        <w:tc>
-          <w:tcPr>
-            <w:tcW w:w="1159" w:type="dxa"/>
-          </w:tcPr>
-          <w:p>
-            <w:r>
-              <w:t>Data in largeFile.txt</w:t>
-            </w:r>
-          </w:p>
-        </w:tc>
-        <w:tc>
-          <w:tcPr>
-            <w:tcW w:w="1534" w:type="dxa"/>
-          </w:tcPr>
-          <w:p>
-            <w:r>
+            <w:tcW w:w="1075" w:type="dxa"/>
+          </w:tcPr>
+          <w:p>
+            <w:pPr>
+              <w:rPr>
+                <w:sz w:val="16"/>
+                <w:szCs w:val="16"/>
+              </w:rPr>
+            </w:pPr>
+            <w:r>
+              <w:rPr>
+                <w:sz w:val="16"/>
+                <w:szCs w:val="16"/>
+              </w:rPr>
+              <w:t>testFile1</w:t>
+            </w:r>
+          </w:p>
+        </w:tc>
+        <w:tc>
+          <w:tcPr>
+            <w:tcW w:w="720" w:type="dxa"/>
+          </w:tcPr>
+          <w:p>
+            <w:pPr>
+              <w:rPr>
+                <w:sz w:val="16"/>
+                <w:szCs w:val="16"/>
+              </w:rPr>
+            </w:pPr>
+            <w:r>
+              <w:rPr>
+                <w:sz w:val="16"/>
+                <w:szCs w:val="16"/>
+              </w:rPr>
+              <w:t>2</w:t>
+            </w:r>
+          </w:p>
+        </w:tc>
+        <w:tc>
+          <w:tcPr>
+            <w:tcW w:w="1350" w:type="dxa"/>
+          </w:tcPr>
+          <w:p>
+            <w:pPr>
+              <w:rPr>
+                <w:sz w:val="16"/>
+                <w:szCs w:val="16"/>
+              </w:rPr>
+            </w:pPr>
+            <w:r>
+              <w:rPr>
+                <w:sz w:val="16"/>
+                <w:szCs w:val="16"/>
+              </w:rPr>
+              <w:t>Success</w:t>
+            </w:r>
+          </w:p>
+        </w:tc>
+        <w:tc>
+          <w:tcPr>
+            <w:tcW w:w="1170" w:type="dxa"/>
+          </w:tcPr>
+          <w:p>
+            <w:pPr>
+              <w:rPr>
+                <w:sz w:val="16"/>
+                <w:szCs w:val="16"/>
+              </w:rPr>
+            </w:pPr>
+            <w:r>
+              <w:rPr>
+                <w:sz w:val="16"/>
+                <w:szCs w:val="16"/>
+              </w:rPr>
+              <w:t>Success</w:t>
+            </w:r>
+          </w:p>
+        </w:tc>
+        <w:tc>
+          <w:tcPr>
+            <w:tcW w:w="2700" w:type="dxa"/>
+          </w:tcPr>
+          <w:p>
+            <w:pPr>
+              <w:rPr>
+                <w:sz w:val="16"/>
+                <w:szCs w:val="16"/>
+              </w:rPr>
+            </w:pPr>
+            <w:r>
+              <w:rPr>
+                <w:sz w:val="16"/>
+                <w:szCs w:val="16"/>
+              </w:rPr>
+              <w:t xml:space="preserve">Translation of type </w:t>
+            </w:r>
+            <w:r>
+              <w:rPr>
+                <w:sz w:val="16"/>
+                <w:szCs w:val="16"/>
+              </w:rPr>
+              <w:t>1</w:t>
+            </w:r>
+            <w:r>
+              <w:rPr>
+                <w:sz w:val="16"/>
+                <w:szCs w:val="16"/>
+              </w:rPr>
+              <w:t xml:space="preserve"> to type </w:t>
+            </w:r>
+            <w:r>
+              <w:rPr>
+                <w:sz w:val="16"/>
+                <w:szCs w:val="16"/>
+              </w:rPr>
+              <w:t>0</w:t>
+            </w:r>
+          </w:p>
+          <w:p>
+            <w:pPr>
+              <w:rPr>
+                <w:sz w:val="16"/>
+                <w:szCs w:val="16"/>
+              </w:rPr>
+            </w:pPr>
+            <w:r>
+              <w:rPr>
+                <w:sz w:val="16"/>
+                <w:szCs w:val="16"/>
+              </w:rPr>
+              <w:t xml:space="preserve">No translation of type </w:t>
+            </w:r>
+            <w:r>
+              <w:rPr>
+                <w:sz w:val="16"/>
+                <w:szCs w:val="16"/>
+              </w:rPr>
+              <w:t>0</w:t>
+            </w:r>
+            <w:r>
+              <w:rPr>
+                <w:sz w:val="16"/>
+                <w:szCs w:val="16"/>
+              </w:rPr>
+              <w:t xml:space="preserve"> to type 1</w:t>
+            </w:r>
+          </w:p>
+        </w:tc>
+        <w:tc>
+          <w:tcPr>
+            <w:tcW w:w="1778" w:type="dxa"/>
+          </w:tcPr>
+          <w:p>
+            <w:pPr>
+              <w:rPr>
+                <w:sz w:val="16"/>
+                <w:szCs w:val="16"/>
+              </w:rPr>
+            </w:pPr>
+            <w:r>
+              <w:rPr>
+                <w:sz w:val="16"/>
+                <w:szCs w:val="16"/>
+              </w:rPr>
+              <w:t>Converted type 1 to type 0</w:t>
+            </w:r>
+          </w:p>
+        </w:tc>
+        <w:tc>
+          <w:tcPr>
+            <w:tcW w:w="1102" w:type="dxa"/>
+          </w:tcPr>
+          <w:p>
+            <w:pPr>
+              <w:rPr>
+                <w:sz w:val="16"/>
+                <w:szCs w:val="16"/>
+              </w:rPr>
+            </w:pPr>
+            <w:r>
+              <w:rPr>
+                <w:sz w:val="16"/>
+                <w:szCs w:val="16"/>
+              </w:rPr>
               <w:t>No error</w:t>
             </w:r>
           </w:p>
@@ -1391,74 +1850,1192 @@
       </w:tr>
       <w:tr>
         <w:trPr>
-          <w:trHeight w:val="834"/>
+          <w:trHeight w:val="350"/>
         </w:trPr>
         <w:tc>
           <w:tcPr>
-            <w:tcW w:w="2741" w:type="dxa"/>
-          </w:tcPr>
-          <w:p>
-            <w:r>
+            <w:tcW w:w="1075" w:type="dxa"/>
+          </w:tcPr>
+          <w:p>
+            <w:pPr>
+              <w:rPr>
+                <w:sz w:val="16"/>
+                <w:szCs w:val="16"/>
+              </w:rPr>
+            </w:pPr>
+            <w:r>
+              <w:rPr>
+                <w:sz w:val="16"/>
+                <w:szCs w:val="16"/>
+              </w:rPr>
+              <w:t>testFile1</w:t>
+            </w:r>
+          </w:p>
+        </w:tc>
+        <w:tc>
+          <w:tcPr>
+            <w:tcW w:w="720" w:type="dxa"/>
+          </w:tcPr>
+          <w:p>
+            <w:pPr>
+              <w:rPr>
+                <w:sz w:val="16"/>
+                <w:szCs w:val="16"/>
+              </w:rPr>
+            </w:pPr>
+            <w:r>
+              <w:rPr>
+                <w:sz w:val="16"/>
+                <w:szCs w:val="16"/>
+              </w:rPr>
+              <w:t>3</w:t>
+            </w:r>
+          </w:p>
+        </w:tc>
+        <w:tc>
+          <w:tcPr>
+            <w:tcW w:w="1350" w:type="dxa"/>
+          </w:tcPr>
+          <w:p>
+            <w:pPr>
+              <w:rPr>
+                <w:sz w:val="16"/>
+                <w:szCs w:val="16"/>
+              </w:rPr>
+            </w:pPr>
+            <w:r>
+              <w:rPr>
+                <w:sz w:val="16"/>
+                <w:szCs w:val="16"/>
+              </w:rPr>
+              <w:t>Success</w:t>
+            </w:r>
+          </w:p>
+        </w:tc>
+        <w:tc>
+          <w:tcPr>
+            <w:tcW w:w="1170" w:type="dxa"/>
+          </w:tcPr>
+          <w:p>
+            <w:pPr>
+              <w:rPr>
+                <w:sz w:val="16"/>
+                <w:szCs w:val="16"/>
+              </w:rPr>
+            </w:pPr>
+            <w:r>
+              <w:rPr>
+                <w:sz w:val="16"/>
+                <w:szCs w:val="16"/>
+              </w:rPr>
+              <w:t>Success</w:t>
+            </w:r>
+          </w:p>
+        </w:tc>
+        <w:tc>
+          <w:tcPr>
+            <w:tcW w:w="2700" w:type="dxa"/>
+          </w:tcPr>
+          <w:p>
+            <w:pPr>
+              <w:rPr>
+                <w:sz w:val="16"/>
+                <w:szCs w:val="16"/>
+              </w:rPr>
+            </w:pPr>
+            <w:r>
+              <w:rPr>
+                <w:sz w:val="16"/>
+                <w:szCs w:val="16"/>
+              </w:rPr>
+              <w:t>Translation of type 0 to type 1</w:t>
+            </w:r>
+          </w:p>
+          <w:p>
+            <w:pPr>
+              <w:rPr>
+                <w:sz w:val="16"/>
+                <w:szCs w:val="16"/>
+              </w:rPr>
+            </w:pPr>
+            <w:r>
+              <w:rPr>
+                <w:sz w:val="16"/>
+                <w:szCs w:val="16"/>
+              </w:rPr>
+              <w:t>Translation of type 1 to type 0</w:t>
+            </w:r>
+          </w:p>
+        </w:tc>
+        <w:tc>
+          <w:tcPr>
+            <w:tcW w:w="1778" w:type="dxa"/>
+          </w:tcPr>
+          <w:p>
+            <w:pPr>
+              <w:rPr>
+                <w:sz w:val="16"/>
+                <w:szCs w:val="16"/>
+              </w:rPr>
+            </w:pPr>
+            <w:r>
+              <w:rPr>
+                <w:sz w:val="16"/>
+                <w:szCs w:val="16"/>
+              </w:rPr>
+              <w:t>Output file same as testFile2</w:t>
+            </w:r>
+          </w:p>
+        </w:tc>
+        <w:tc>
+          <w:tcPr>
+            <w:tcW w:w="1102" w:type="dxa"/>
+          </w:tcPr>
+          <w:p>
+            <w:pPr>
+              <w:rPr>
+                <w:sz w:val="16"/>
+                <w:szCs w:val="16"/>
+              </w:rPr>
+            </w:pPr>
+            <w:r>
+              <w:rPr>
+                <w:sz w:val="16"/>
+                <w:szCs w:val="16"/>
+              </w:rPr>
+              <w:t>No error</w:t>
+            </w:r>
+          </w:p>
+        </w:tc>
+      </w:tr>
+      <w:tr>
+        <w:trPr>
+          <w:trHeight w:val="387"/>
+        </w:trPr>
+        <w:tc>
+          <w:tcPr>
+            <w:tcW w:w="1075" w:type="dxa"/>
+          </w:tcPr>
+          <w:p>
+            <w:pPr>
+              <w:rPr>
+                <w:sz w:val="16"/>
+                <w:szCs w:val="16"/>
+              </w:rPr>
+            </w:pPr>
+            <w:r>
+              <w:rPr>
+                <w:sz w:val="16"/>
+                <w:szCs w:val="16"/>
+              </w:rPr>
+              <w:t>testFile2</w:t>
+            </w:r>
+          </w:p>
+        </w:tc>
+        <w:tc>
+          <w:tcPr>
+            <w:tcW w:w="720" w:type="dxa"/>
+          </w:tcPr>
+          <w:p>
+            <w:pPr>
+              <w:rPr>
+                <w:sz w:val="16"/>
+                <w:szCs w:val="16"/>
+              </w:rPr>
+            </w:pPr>
+            <w:r>
+              <w:rPr>
+                <w:sz w:val="16"/>
+                <w:szCs w:val="16"/>
+              </w:rPr>
+              <w:t>0</w:t>
+            </w:r>
+          </w:p>
+        </w:tc>
+        <w:tc>
+          <w:tcPr>
+            <w:tcW w:w="1350" w:type="dxa"/>
+          </w:tcPr>
+          <w:p>
+            <w:pPr>
+              <w:rPr>
+                <w:sz w:val="16"/>
+                <w:szCs w:val="16"/>
+              </w:rPr>
+            </w:pPr>
+            <w:r>
+              <w:rPr>
+                <w:sz w:val="16"/>
+                <w:szCs w:val="16"/>
+              </w:rPr>
+              <w:t>Success</w:t>
+            </w:r>
+          </w:p>
+        </w:tc>
+        <w:tc>
+          <w:tcPr>
+            <w:tcW w:w="1170" w:type="dxa"/>
+          </w:tcPr>
+          <w:p>
+            <w:pPr>
+              <w:rPr>
+                <w:sz w:val="16"/>
+                <w:szCs w:val="16"/>
+              </w:rPr>
+            </w:pPr>
+            <w:r>
+              <w:rPr>
+                <w:sz w:val="16"/>
+                <w:szCs w:val="16"/>
+              </w:rPr>
+              <w:t>Success</w:t>
+            </w:r>
+          </w:p>
+        </w:tc>
+        <w:tc>
+          <w:tcPr>
+            <w:tcW w:w="2700" w:type="dxa"/>
+          </w:tcPr>
+          <w:p>
+            <w:pPr>
+              <w:rPr>
+                <w:sz w:val="16"/>
+                <w:szCs w:val="16"/>
+              </w:rPr>
+            </w:pPr>
+            <w:r>
+              <w:rPr>
+                <w:sz w:val="16"/>
+                <w:szCs w:val="16"/>
+              </w:rPr>
+              <w:t>No translation occurs here</w:t>
+            </w:r>
+          </w:p>
+        </w:tc>
+        <w:tc>
+          <w:tcPr>
+            <w:tcW w:w="1778" w:type="dxa"/>
+          </w:tcPr>
+          <w:p>
+            <w:pPr>
+              <w:rPr>
+                <w:sz w:val="16"/>
+                <w:szCs w:val="16"/>
+              </w:rPr>
+            </w:pPr>
+            <w:r>
+              <w:rPr>
+                <w:sz w:val="16"/>
+                <w:szCs w:val="16"/>
+              </w:rPr>
+              <w:t>Output file same as the input file</w:t>
+            </w:r>
+          </w:p>
+        </w:tc>
+        <w:tc>
+          <w:tcPr>
+            <w:tcW w:w="1102" w:type="dxa"/>
+          </w:tcPr>
+          <w:p>
+            <w:pPr>
+              <w:rPr>
+                <w:sz w:val="16"/>
+                <w:szCs w:val="16"/>
+              </w:rPr>
+            </w:pPr>
+            <w:r>
+              <w:rPr>
+                <w:sz w:val="16"/>
+                <w:szCs w:val="16"/>
+              </w:rPr>
+              <w:t>No error</w:t>
+            </w:r>
+          </w:p>
+        </w:tc>
+      </w:tr>
+      <w:tr>
+        <w:trPr>
+          <w:trHeight w:val="375"/>
+        </w:trPr>
+        <w:tc>
+          <w:tcPr>
+            <w:tcW w:w="1075" w:type="dxa"/>
+          </w:tcPr>
+          <w:p>
+            <w:pPr>
+              <w:rPr>
+                <w:sz w:val="16"/>
+                <w:szCs w:val="16"/>
+              </w:rPr>
+            </w:pPr>
+            <w:r>
+              <w:rPr>
+                <w:sz w:val="16"/>
+                <w:szCs w:val="16"/>
+              </w:rPr>
+              <w:t>testFile2</w:t>
+            </w:r>
+          </w:p>
+        </w:tc>
+        <w:tc>
+          <w:tcPr>
+            <w:tcW w:w="720" w:type="dxa"/>
+          </w:tcPr>
+          <w:p>
+            <w:pPr>
+              <w:rPr>
+                <w:sz w:val="16"/>
+                <w:szCs w:val="16"/>
+              </w:rPr>
+            </w:pPr>
+            <w:r>
+              <w:rPr>
+                <w:sz w:val="16"/>
+                <w:szCs w:val="16"/>
+              </w:rPr>
+              <w:t>1</w:t>
+            </w:r>
+          </w:p>
+        </w:tc>
+        <w:tc>
+          <w:tcPr>
+            <w:tcW w:w="1350" w:type="dxa"/>
+          </w:tcPr>
+          <w:p>
+            <w:pPr>
+              <w:rPr>
+                <w:sz w:val="16"/>
+                <w:szCs w:val="16"/>
+              </w:rPr>
+            </w:pPr>
+            <w:r>
+              <w:rPr>
+                <w:sz w:val="16"/>
+                <w:szCs w:val="16"/>
+              </w:rPr>
+              <w:t>Success</w:t>
+            </w:r>
+          </w:p>
+        </w:tc>
+        <w:tc>
+          <w:tcPr>
+            <w:tcW w:w="1170" w:type="dxa"/>
+          </w:tcPr>
+          <w:p>
+            <w:pPr>
+              <w:rPr>
+                <w:sz w:val="16"/>
+                <w:szCs w:val="16"/>
+              </w:rPr>
+            </w:pPr>
+            <w:r>
+              <w:rPr>
+                <w:sz w:val="16"/>
+                <w:szCs w:val="16"/>
+              </w:rPr>
+              <w:t>Success</w:t>
+            </w:r>
+          </w:p>
+        </w:tc>
+        <w:tc>
+          <w:tcPr>
+            <w:tcW w:w="2700" w:type="dxa"/>
+          </w:tcPr>
+          <w:p>
+            <w:pPr>
+              <w:rPr>
+                <w:sz w:val="16"/>
+                <w:szCs w:val="16"/>
+              </w:rPr>
+            </w:pPr>
+            <w:r>
+              <w:rPr>
+                <w:sz w:val="16"/>
+                <w:szCs w:val="16"/>
+              </w:rPr>
+              <w:t xml:space="preserve">Translation of type </w:t>
+            </w:r>
+            <w:r>
+              <w:rPr>
+                <w:sz w:val="16"/>
+                <w:szCs w:val="16"/>
+              </w:rPr>
+              <w:t>0</w:t>
+            </w:r>
+            <w:r>
+              <w:rPr>
+                <w:sz w:val="16"/>
+                <w:szCs w:val="16"/>
+              </w:rPr>
+              <w:t xml:space="preserve"> to type </w:t>
+            </w:r>
+            <w:r>
+              <w:rPr>
+                <w:sz w:val="16"/>
+                <w:szCs w:val="16"/>
+              </w:rPr>
+              <w:t>1</w:t>
+            </w:r>
+          </w:p>
+          <w:p>
+            <w:pPr>
+              <w:rPr>
+                <w:sz w:val="16"/>
+                <w:szCs w:val="16"/>
+              </w:rPr>
+            </w:pPr>
+            <w:r>
+              <w:rPr>
+                <w:sz w:val="16"/>
+                <w:szCs w:val="16"/>
+              </w:rPr>
+              <w:t xml:space="preserve">No translation of type </w:t>
+            </w:r>
+            <w:r>
+              <w:rPr>
+                <w:sz w:val="16"/>
+                <w:szCs w:val="16"/>
+              </w:rPr>
+              <w:t>1</w:t>
+            </w:r>
+            <w:r>
+              <w:rPr>
+                <w:sz w:val="16"/>
+                <w:szCs w:val="16"/>
+              </w:rPr>
+              <w:t xml:space="preserve"> to type </w:t>
+            </w:r>
+            <w:r>
+              <w:rPr>
+                <w:sz w:val="16"/>
+                <w:szCs w:val="16"/>
+              </w:rPr>
+              <w:t>0</w:t>
+            </w:r>
+          </w:p>
+        </w:tc>
+        <w:tc>
+          <w:tcPr>
+            <w:tcW w:w="1778" w:type="dxa"/>
+          </w:tcPr>
+          <w:p>
+            <w:pPr>
+              <w:rPr>
+                <w:sz w:val="16"/>
+                <w:szCs w:val="16"/>
+              </w:rPr>
+            </w:pPr>
+            <w:r>
+              <w:rPr>
+                <w:sz w:val="16"/>
+                <w:szCs w:val="16"/>
+              </w:rPr>
+              <w:t>Converted type 0 to type 1</w:t>
+            </w:r>
+          </w:p>
+        </w:tc>
+        <w:tc>
+          <w:tcPr>
+            <w:tcW w:w="1102" w:type="dxa"/>
+          </w:tcPr>
+          <w:p>
+            <w:pPr>
+              <w:rPr>
+                <w:sz w:val="16"/>
+                <w:szCs w:val="16"/>
+              </w:rPr>
+            </w:pPr>
+            <w:r>
+              <w:rPr>
+                <w:sz w:val="16"/>
+                <w:szCs w:val="16"/>
+              </w:rPr>
+              <w:t>No error</w:t>
+            </w:r>
+          </w:p>
+        </w:tc>
+      </w:tr>
+      <w:tr>
+        <w:trPr>
+          <w:trHeight w:val="422"/>
+        </w:trPr>
+        <w:tc>
+          <w:tcPr>
+            <w:tcW w:w="1075" w:type="dxa"/>
+          </w:tcPr>
+          <w:p>
+            <w:pPr>
+              <w:rPr>
+                <w:sz w:val="16"/>
+                <w:szCs w:val="16"/>
+              </w:rPr>
+            </w:pPr>
+            <w:r>
+              <w:rPr>
+                <w:sz w:val="16"/>
+                <w:szCs w:val="16"/>
+              </w:rPr>
+              <w:t>testFile2</w:t>
+            </w:r>
+          </w:p>
+        </w:tc>
+        <w:tc>
+          <w:tcPr>
+            <w:tcW w:w="720" w:type="dxa"/>
+          </w:tcPr>
+          <w:p>
+            <w:pPr>
+              <w:rPr>
+                <w:sz w:val="16"/>
+                <w:szCs w:val="16"/>
+              </w:rPr>
+            </w:pPr>
+            <w:r>
+              <w:rPr>
+                <w:sz w:val="16"/>
+                <w:szCs w:val="16"/>
+              </w:rPr>
+              <w:t>2</w:t>
+            </w:r>
+          </w:p>
+        </w:tc>
+        <w:tc>
+          <w:tcPr>
+            <w:tcW w:w="1350" w:type="dxa"/>
+          </w:tcPr>
+          <w:p>
+            <w:pPr>
+              <w:rPr>
+                <w:sz w:val="16"/>
+                <w:szCs w:val="16"/>
+              </w:rPr>
+            </w:pPr>
+            <w:r>
+              <w:rPr>
+                <w:sz w:val="16"/>
+                <w:szCs w:val="16"/>
+              </w:rPr>
+              <w:t>Success</w:t>
+            </w:r>
+          </w:p>
+        </w:tc>
+        <w:tc>
+          <w:tcPr>
+            <w:tcW w:w="1170" w:type="dxa"/>
+          </w:tcPr>
+          <w:p>
+            <w:pPr>
+              <w:rPr>
+                <w:sz w:val="16"/>
+                <w:szCs w:val="16"/>
+              </w:rPr>
+            </w:pPr>
+            <w:r>
+              <w:rPr>
+                <w:sz w:val="16"/>
+                <w:szCs w:val="16"/>
+              </w:rPr>
+              <w:t>Success</w:t>
+            </w:r>
+          </w:p>
+        </w:tc>
+        <w:tc>
+          <w:tcPr>
+            <w:tcW w:w="2700" w:type="dxa"/>
+          </w:tcPr>
+          <w:p>
+            <w:pPr>
+              <w:rPr>
+                <w:sz w:val="16"/>
+                <w:szCs w:val="16"/>
+              </w:rPr>
+            </w:pPr>
+            <w:r>
+              <w:rPr>
+                <w:sz w:val="16"/>
+                <w:szCs w:val="16"/>
+              </w:rPr>
+              <w:t xml:space="preserve">Translation of type </w:t>
+            </w:r>
+            <w:r>
+              <w:rPr>
+                <w:sz w:val="16"/>
+                <w:szCs w:val="16"/>
+              </w:rPr>
+              <w:t xml:space="preserve">1 </w:t>
+            </w:r>
+            <w:r>
+              <w:rPr>
+                <w:sz w:val="16"/>
+                <w:szCs w:val="16"/>
+              </w:rPr>
+              <w:t xml:space="preserve">to type </w:t>
+            </w:r>
+            <w:r>
+              <w:rPr>
+                <w:sz w:val="16"/>
+                <w:szCs w:val="16"/>
+              </w:rPr>
+              <w:t>0</w:t>
+            </w:r>
+          </w:p>
+          <w:p>
+            <w:pPr>
+              <w:rPr>
+                <w:sz w:val="16"/>
+                <w:szCs w:val="16"/>
+              </w:rPr>
+            </w:pPr>
+            <w:r>
+              <w:rPr>
+                <w:sz w:val="16"/>
+                <w:szCs w:val="16"/>
+              </w:rPr>
+              <w:t xml:space="preserve">No translation of type </w:t>
+            </w:r>
+            <w:r>
+              <w:rPr>
+                <w:sz w:val="16"/>
+                <w:szCs w:val="16"/>
+              </w:rPr>
+              <w:t>0</w:t>
+            </w:r>
+            <w:r>
+              <w:rPr>
+                <w:sz w:val="16"/>
+                <w:szCs w:val="16"/>
+              </w:rPr>
+              <w:t xml:space="preserve"> to type 1</w:t>
+            </w:r>
+          </w:p>
+        </w:tc>
+        <w:tc>
+          <w:tcPr>
+            <w:tcW w:w="1778" w:type="dxa"/>
+          </w:tcPr>
+          <w:p>
+            <w:pPr>
+              <w:rPr>
+                <w:sz w:val="16"/>
+                <w:szCs w:val="16"/>
+              </w:rPr>
+            </w:pPr>
+            <w:r>
+              <w:rPr>
+                <w:sz w:val="16"/>
+                <w:szCs w:val="16"/>
+              </w:rPr>
+              <w:t>Converted type 1 to type 0</w:t>
+            </w:r>
+          </w:p>
+        </w:tc>
+        <w:tc>
+          <w:tcPr>
+            <w:tcW w:w="1102" w:type="dxa"/>
+          </w:tcPr>
+          <w:p>
+            <w:pPr>
+              <w:rPr>
+                <w:sz w:val="16"/>
+                <w:szCs w:val="16"/>
+              </w:rPr>
+            </w:pPr>
+            <w:r>
+              <w:rPr>
+                <w:sz w:val="16"/>
+                <w:szCs w:val="16"/>
+              </w:rPr>
+              <w:t>No error</w:t>
+            </w:r>
+          </w:p>
+        </w:tc>
+      </w:tr>
+      <w:tr>
+        <w:trPr>
+          <w:trHeight w:val="475"/>
+        </w:trPr>
+        <w:tc>
+          <w:tcPr>
+            <w:tcW w:w="1075" w:type="dxa"/>
+          </w:tcPr>
+          <w:p>
+            <w:pPr>
+              <w:rPr>
+                <w:sz w:val="16"/>
+                <w:szCs w:val="16"/>
+              </w:rPr>
+            </w:pPr>
+            <w:r>
+              <w:rPr>
+                <w:sz w:val="16"/>
+                <w:szCs w:val="16"/>
+              </w:rPr>
+              <w:t>testFile2</w:t>
+            </w:r>
+          </w:p>
+        </w:tc>
+        <w:tc>
+          <w:tcPr>
+            <w:tcW w:w="720" w:type="dxa"/>
+          </w:tcPr>
+          <w:p>
+            <w:pPr>
+              <w:rPr>
+                <w:sz w:val="16"/>
+                <w:szCs w:val="16"/>
+              </w:rPr>
+            </w:pPr>
+            <w:r>
+              <w:rPr>
+                <w:sz w:val="16"/>
+                <w:szCs w:val="16"/>
+              </w:rPr>
+              <w:t>3</w:t>
+            </w:r>
+          </w:p>
+        </w:tc>
+        <w:tc>
+          <w:tcPr>
+            <w:tcW w:w="1350" w:type="dxa"/>
+          </w:tcPr>
+          <w:p>
+            <w:pPr>
+              <w:rPr>
+                <w:sz w:val="16"/>
+                <w:szCs w:val="16"/>
+              </w:rPr>
+            </w:pPr>
+            <w:r>
+              <w:rPr>
+                <w:sz w:val="16"/>
+                <w:szCs w:val="16"/>
+              </w:rPr>
+              <w:t>Success</w:t>
+            </w:r>
+          </w:p>
+        </w:tc>
+        <w:tc>
+          <w:tcPr>
+            <w:tcW w:w="1170" w:type="dxa"/>
+          </w:tcPr>
+          <w:p>
+            <w:pPr>
+              <w:rPr>
+                <w:sz w:val="16"/>
+                <w:szCs w:val="16"/>
+              </w:rPr>
+            </w:pPr>
+            <w:r>
+              <w:rPr>
+                <w:sz w:val="16"/>
+                <w:szCs w:val="16"/>
+              </w:rPr>
+              <w:t>Success</w:t>
+            </w:r>
+          </w:p>
+        </w:tc>
+        <w:tc>
+          <w:tcPr>
+            <w:tcW w:w="2700" w:type="dxa"/>
+          </w:tcPr>
+          <w:p>
+            <w:pPr>
+              <w:rPr>
+                <w:sz w:val="16"/>
+                <w:szCs w:val="16"/>
+              </w:rPr>
+            </w:pPr>
+            <w:r>
+              <w:rPr>
+                <w:sz w:val="16"/>
+                <w:szCs w:val="16"/>
+              </w:rPr>
+              <w:t>Translation of type 0 to type 1</w:t>
+            </w:r>
+          </w:p>
+          <w:p>
+            <w:pPr>
+              <w:rPr>
+                <w:sz w:val="16"/>
+                <w:szCs w:val="16"/>
+              </w:rPr>
+            </w:pPr>
+            <w:r>
+              <w:rPr>
+                <w:sz w:val="16"/>
+                <w:szCs w:val="16"/>
+              </w:rPr>
+              <w:t>Translation of type 1 to type 0</w:t>
+            </w:r>
+          </w:p>
+        </w:tc>
+        <w:tc>
+          <w:tcPr>
+            <w:tcW w:w="1778" w:type="dxa"/>
+          </w:tcPr>
+          <w:p>
+            <w:pPr>
+              <w:rPr>
+                <w:sz w:val="16"/>
+                <w:szCs w:val="16"/>
+              </w:rPr>
+            </w:pPr>
+            <w:r>
+              <w:rPr>
+                <w:sz w:val="16"/>
+                <w:szCs w:val="16"/>
+              </w:rPr>
+              <w:t>Output file same as testFile1</w:t>
+            </w:r>
+          </w:p>
+        </w:tc>
+        <w:tc>
+          <w:tcPr>
+            <w:tcW w:w="1102" w:type="dxa"/>
+          </w:tcPr>
+          <w:p>
+            <w:pPr>
+              <w:rPr>
+                <w:sz w:val="16"/>
+                <w:szCs w:val="16"/>
+              </w:rPr>
+            </w:pPr>
+            <w:r>
+              <w:rPr>
+                <w:sz w:val="16"/>
+                <w:szCs w:val="16"/>
+              </w:rPr>
+              <w:t>No error</w:t>
+            </w:r>
+          </w:p>
+        </w:tc>
+      </w:tr>
+      <w:tr>
+        <w:trPr>
+          <w:trHeight w:val="425"/>
+        </w:trPr>
+        <w:tc>
+          <w:tcPr>
+            <w:tcW w:w="1075" w:type="dxa"/>
+          </w:tcPr>
+          <w:p>
+            <w:pPr>
+              <w:rPr>
+                <w:sz w:val="16"/>
+                <w:szCs w:val="16"/>
+              </w:rPr>
+            </w:pPr>
+            <w:r>
+              <w:rPr>
+                <w:sz w:val="16"/>
+                <w:szCs w:val="16"/>
+              </w:rPr>
               <w:lastRenderedPageBreak/>
+              <w:t>largeFile</w:t>
+            </w:r>
+          </w:p>
+        </w:tc>
+        <w:tc>
+          <w:tcPr>
+            <w:tcW w:w="720" w:type="dxa"/>
+          </w:tcPr>
+          <w:p>
+            <w:pPr>
+              <w:rPr>
+                <w:sz w:val="16"/>
+                <w:szCs w:val="16"/>
+              </w:rPr>
+            </w:pPr>
+            <w:r>
+              <w:rPr>
+                <w:sz w:val="16"/>
+                <w:szCs w:val="16"/>
+              </w:rPr>
+              <w:t>0</w:t>
+            </w:r>
+          </w:p>
+        </w:tc>
+        <w:tc>
+          <w:tcPr>
+            <w:tcW w:w="1350" w:type="dxa"/>
+          </w:tcPr>
+          <w:p>
+            <w:pPr>
+              <w:rPr>
+                <w:sz w:val="16"/>
+                <w:szCs w:val="16"/>
+              </w:rPr>
+            </w:pPr>
+            <w:r>
+              <w:rPr>
+                <w:sz w:val="16"/>
+                <w:szCs w:val="16"/>
+              </w:rPr>
+              <w:t>Format error</w:t>
+            </w:r>
+          </w:p>
+        </w:tc>
+        <w:tc>
+          <w:tcPr>
+            <w:tcW w:w="1170" w:type="dxa"/>
+          </w:tcPr>
+          <w:p>
+            <w:pPr>
+              <w:rPr>
+                <w:sz w:val="16"/>
+                <w:szCs w:val="16"/>
+              </w:rPr>
+            </w:pPr>
+            <w:r>
+              <w:rPr>
+                <w:sz w:val="16"/>
+                <w:szCs w:val="16"/>
+              </w:rPr>
+              <w:t>Format error</w:t>
+            </w:r>
+          </w:p>
+        </w:tc>
+        <w:tc>
+          <w:tcPr>
+            <w:tcW w:w="2700" w:type="dxa"/>
+          </w:tcPr>
+          <w:p>
+            <w:pPr>
+              <w:rPr>
+                <w:sz w:val="16"/>
+                <w:szCs w:val="16"/>
+              </w:rPr>
+            </w:pPr>
+            <w:r>
+              <w:rPr>
+                <w:sz w:val="16"/>
+                <w:szCs w:val="16"/>
+              </w:rPr>
+              <w:t>Sending and receiving file larger than the buffer size</w:t>
+            </w:r>
+          </w:p>
+        </w:tc>
+        <w:tc>
+          <w:tcPr>
+            <w:tcW w:w="1778" w:type="dxa"/>
+          </w:tcPr>
+          <w:p>
+            <w:pPr>
+              <w:rPr>
+                <w:sz w:val="16"/>
+                <w:szCs w:val="16"/>
+              </w:rPr>
+            </w:pPr>
+            <w:r>
+              <w:rPr>
+                <w:sz w:val="16"/>
+                <w:szCs w:val="16"/>
+              </w:rPr>
+              <w:t>Full data delivery</w:t>
+            </w:r>
+          </w:p>
+          <w:p>
+            <w:pPr>
+              <w:rPr>
+                <w:sz w:val="16"/>
+                <w:szCs w:val="16"/>
+              </w:rPr>
+            </w:pPr>
+            <w:r>
+              <w:rPr>
+                <w:sz w:val="16"/>
+                <w:szCs w:val="16"/>
+              </w:rPr>
+              <w:t>Error in the format</w:t>
+            </w:r>
+          </w:p>
+        </w:tc>
+        <w:tc>
+          <w:tcPr>
+            <w:tcW w:w="1102" w:type="dxa"/>
+          </w:tcPr>
+          <w:p>
+            <w:pPr>
+              <w:rPr>
+                <w:sz w:val="16"/>
+                <w:szCs w:val="16"/>
+              </w:rPr>
+            </w:pPr>
+            <w:r>
+              <w:rPr>
+                <w:sz w:val="16"/>
+                <w:szCs w:val="16"/>
+              </w:rPr>
+              <w:t>No error</w:t>
+            </w:r>
+          </w:p>
+        </w:tc>
+      </w:tr>
+      <w:tr>
+        <w:trPr>
+          <w:trHeight w:val="438"/>
+        </w:trPr>
+        <w:tc>
+          <w:tcPr>
+            <w:tcW w:w="1075" w:type="dxa"/>
+          </w:tcPr>
+          <w:p>
+            <w:pPr>
+              <w:rPr>
+                <w:sz w:val="16"/>
+                <w:szCs w:val="16"/>
+              </w:rPr>
+            </w:pPr>
+            <w:r>
+              <w:rPr>
+                <w:sz w:val="16"/>
+                <w:szCs w:val="16"/>
+              </w:rPr>
               <w:t>wrongType</w:t>
             </w:r>
           </w:p>
         </w:tc>
         <w:tc>
           <w:tcPr>
-            <w:tcW w:w="1124" w:type="dxa"/>
-          </w:tcPr>
-          <w:p>
-            <w:r>
+            <w:tcW w:w="720" w:type="dxa"/>
+          </w:tcPr>
+          <w:p>
+            <w:pPr>
+              <w:rPr>
+                <w:sz w:val="16"/>
+                <w:szCs w:val="16"/>
+              </w:rPr>
+            </w:pPr>
+            <w:r>
+              <w:rPr>
+                <w:sz w:val="16"/>
+                <w:szCs w:val="16"/>
+              </w:rPr>
+              <w:t>0</w:t>
+            </w:r>
+          </w:p>
+        </w:tc>
+        <w:tc>
+          <w:tcPr>
+            <w:tcW w:w="1350" w:type="dxa"/>
+          </w:tcPr>
+          <w:p>
+            <w:pPr>
+              <w:rPr>
+                <w:sz w:val="16"/>
+                <w:szCs w:val="16"/>
+              </w:rPr>
+            </w:pPr>
+            <w:r>
+              <w:rPr>
+                <w:sz w:val="16"/>
+                <w:szCs w:val="16"/>
+              </w:rPr>
               <w:t>Format error</w:t>
             </w:r>
           </w:p>
         </w:tc>
         <w:tc>
           <w:tcPr>
-            <w:tcW w:w="990" w:type="dxa"/>
-          </w:tcPr>
-          <w:p>
-            <w:r>
+            <w:tcW w:w="1170" w:type="dxa"/>
+          </w:tcPr>
+          <w:p>
+            <w:pPr>
+              <w:rPr>
+                <w:sz w:val="16"/>
+                <w:szCs w:val="16"/>
+              </w:rPr>
+            </w:pPr>
+            <w:r>
+              <w:rPr>
+                <w:sz w:val="16"/>
+                <w:szCs w:val="16"/>
+              </w:rPr>
               <w:t>Format error</w:t>
             </w:r>
           </w:p>
         </w:tc>
         <w:tc>
           <w:tcPr>
-            <w:tcW w:w="2347" w:type="dxa"/>
-          </w:tcPr>
-          <w:p>
-            <w:r>
-              <w:t>Testing for the incorrect type (incorrect format)</w:t>
-            </w:r>
-          </w:p>
-        </w:tc>
-        <w:tc>
-          <w:tcPr>
-            <w:tcW w:w="1159" w:type="dxa"/>
-          </w:tcPr>
-          <w:p>
-            <w:r>
-              <w:t>Data in wrongType.txt</w:t>
-            </w:r>
-          </w:p>
-        </w:tc>
-        <w:tc>
-          <w:tcPr>
-            <w:tcW w:w="1534" w:type="dxa"/>
-          </w:tcPr>
-          <w:p>
-            <w:r>
+            <w:tcW w:w="2700" w:type="dxa"/>
+          </w:tcPr>
+          <w:p>
+            <w:pPr>
+              <w:rPr>
+                <w:sz w:val="16"/>
+                <w:szCs w:val="16"/>
+              </w:rPr>
+            </w:pPr>
+            <w:r>
+              <w:rPr>
+                <w:sz w:val="16"/>
+                <w:szCs w:val="16"/>
+              </w:rPr>
+              <w:t>Testing for the incorrect type</w:t>
+            </w:r>
+          </w:p>
+          <w:p>
+            <w:pPr>
+              <w:rPr>
+                <w:sz w:val="16"/>
+                <w:szCs w:val="16"/>
+              </w:rPr>
+            </w:pPr>
+            <w:r>
+              <w:rPr>
+                <w:sz w:val="16"/>
+                <w:szCs w:val="16"/>
+              </w:rPr>
+              <w:t>(incorrect format)</w:t>
+            </w:r>
+          </w:p>
+        </w:tc>
+        <w:tc>
+          <w:tcPr>
+            <w:tcW w:w="1778" w:type="dxa"/>
+          </w:tcPr>
+          <w:p>
+            <w:pPr>
+              <w:rPr>
+                <w:sz w:val="16"/>
+                <w:szCs w:val="16"/>
+              </w:rPr>
+            </w:pPr>
+            <w:r>
+              <w:rPr>
+                <w:sz w:val="16"/>
+                <w:szCs w:val="16"/>
+              </w:rPr>
+              <w:t>Error in the format</w:t>
+            </w:r>
+          </w:p>
+        </w:tc>
+        <w:tc>
+          <w:tcPr>
+            <w:tcW w:w="1102" w:type="dxa"/>
+          </w:tcPr>
+          <w:p>
+            <w:pPr>
+              <w:rPr>
+                <w:sz w:val="16"/>
+                <w:szCs w:val="16"/>
+              </w:rPr>
+            </w:pPr>
+            <w:r>
+              <w:rPr>
+                <w:sz w:val="16"/>
+                <w:szCs w:val="16"/>
+              </w:rPr>
               <w:t>No error</w:t>
             </w:r>
           </w:p>
         </w:tc>
       </w:tr>
     </w:tbl>
-    <w:p/>
-    <w:p/>
-    <w:p/>
+    <w:p>
+      <w:bookmarkStart w:id="0" w:name="_GoBack"/>
+      <w:bookmarkEnd w:id="0"/>
+    </w:p>
     <w:p>
       <w:pPr>
         <w:rPr>
@@ -1683,15 +3260,7 @@
         <w:t>client sends the file size to the client after calculating the file size. Follow</w:t>
       </w:r>
       <w:r>
-        <w:t xml:space="preserve">ed by that, client sends data in the file to the server.  Thereafter, client sends file format to the server. Client sends size of the output file name </w:t>
-      </w:r>
-      <w:proofErr w:type="gramStart"/>
-      <w:r>
-        <w:t>and also</w:t>
-      </w:r>
-      <w:proofErr w:type="gramEnd"/>
-      <w:r>
-        <w:t xml:space="preserve"> sends the output file name.</w:t>
+        <w:t>ed by that, client sends data in the file to the server.  Thereafter, client sends file format to the server. Client sends size of the output file name and also sends the output file name.</w:t>
       </w:r>
       <w:r>
         <w:t xml:space="preserve"> Lastly, the client sends a message saying that it’s done.</w:t>
@@ -1705,15 +3274,12 @@
       <w:r>
         <w:t xml:space="preserve"> Right after receiving the acknowledgment, the client updates the sequence number, either 1 or 0.</w:t>
       </w:r>
-      <w:bookmarkStart w:id="0" w:name="_GoBack"/>
-      <w:bookmarkEnd w:id="0"/>
     </w:p>
     <w:p>
       <w:pPr>
         <w:ind w:left="720"/>
       </w:pPr>
       <w:r>
-        <w:lastRenderedPageBreak/>
         <w:t>Finally, the client receives the error message from the server. 0 is a confirmation message saying that the data was translated and saved in the destination file by the server. -1 means that there was an error translating the file.</w:t>
       </w:r>
       <w:r>
@@ -1838,15 +3404,7 @@
         <w:t>), the</w:t>
       </w:r>
       <w:r>
-        <w:t xml:space="preserve"> program </w:t>
-      </w:r>
-      <w:proofErr w:type="gramStart"/>
-      <w:r>
-        <w:t>enters into</w:t>
-      </w:r>
-      <w:proofErr w:type="gramEnd"/>
-      <w:r>
-        <w:t xml:space="preserve"> an infinite loop to listen to client requests.  </w:t>
+        <w:t xml:space="preserve"> program enters into an infinite loop to listen to client requests.  </w:t>
       </w:r>
       <w:r>
         <w:t xml:space="preserve">The client will send the units in the file from the path on the server. The server will check the received units. If any unit has wrong format, the server will simply send back an error message and close the connection. </w:t>
@@ -1931,24 +3489,17 @@
         <w:t xml:space="preserve">&gt; </w:t>
       </w:r>
       <w:r>
-        <w:t>&lt;</w:t>
-      </w:r>
-      <w:proofErr w:type="gramStart"/>
-      <w:r>
-        <w:t>helper.</w:t>
+        <w:t>&lt;helper.</w:t>
       </w:r>
       <w:r>
         <w:t>*</w:t>
       </w:r>
-      <w:proofErr w:type="gramEnd"/>
       <w:r>
         <w:t>&gt; &lt;</w:t>
       </w:r>
-      <w:proofErr w:type="spellStart"/>
       <w:r>
         <w:t>sendlib</w:t>
       </w:r>
-      <w:proofErr w:type="spellEnd"/>
       <w:r>
         <w:t>.</w:t>
       </w:r>
@@ -1985,34 +3536,16 @@
         </w:numPr>
       </w:pPr>
       <w:r>
-        <w:t>&lt;</w:t>
-      </w:r>
-      <w:proofErr w:type="gramStart"/>
-      <w:r>
-        <w:t>helper.</w:t>
+        <w:t>&lt;helper.</w:t>
       </w:r>
       <w:r>
         <w:t>*</w:t>
       </w:r>
-      <w:proofErr w:type="gramEnd"/>
       <w:r>
         <w:t xml:space="preserve">&gt; is the file that contains </w:t>
       </w:r>
-      <w:proofErr w:type="spellStart"/>
-      <w:r>
-        <w:t>helper.c</w:t>
-      </w:r>
-      <w:proofErr w:type="spellEnd"/>
-      <w:r>
-        <w:t xml:space="preserve"> and </w:t>
-      </w:r>
-      <w:proofErr w:type="spellStart"/>
-      <w:r>
-        <w:t>helper.h</w:t>
-      </w:r>
-      <w:proofErr w:type="spellEnd"/>
-      <w:r>
-        <w:t xml:space="preserve"> that contains implementation and definitions of helper functions</w:t>
+      <w:r>
+        <w:t>helper.c and helper.h that contains implementation and definitions of helper functions</w:t>
       </w:r>
     </w:p>
     <w:p>
@@ -2024,44 +3557,7 @@
         </w:numPr>
       </w:pPr>
       <w:r>
-        <w:t>&lt;</w:t>
-      </w:r>
-      <w:proofErr w:type="spellStart"/>
-      <w:proofErr w:type="gramStart"/>
-      <w:r>
-        <w:t>sendlib</w:t>
-      </w:r>
-      <w:proofErr w:type="spellEnd"/>
-      <w:r>
-        <w:t>.*</w:t>
-      </w:r>
-      <w:proofErr w:type="gramEnd"/>
-      <w:r>
-        <w:t xml:space="preserve">&gt; contains </w:t>
-      </w:r>
-      <w:proofErr w:type="spellStart"/>
-      <w:r>
-        <w:t>sendlib.c</w:t>
-      </w:r>
-      <w:proofErr w:type="spellEnd"/>
-      <w:r>
-        <w:t xml:space="preserve"> and </w:t>
-      </w:r>
-      <w:proofErr w:type="spellStart"/>
-      <w:r>
-        <w:t>sendlib.h</w:t>
-      </w:r>
-      <w:proofErr w:type="spellEnd"/>
-      <w:r>
-        <w:t xml:space="preserve"> that implements and declares </w:t>
-      </w:r>
-      <w:proofErr w:type="spellStart"/>
-      <w:r>
-        <w:t>sendlib</w:t>
-      </w:r>
-      <w:proofErr w:type="spellEnd"/>
-      <w:r>
-        <w:t xml:space="preserve"> function</w:t>
+        <w:t>&lt;sendlib.*&gt; contains sendlib.c and sendlib.h that implements and declares sendlib function</w:t>
       </w:r>
     </w:p>
     <w:p>
@@ -2073,60 +3569,53 @@
         </w:numPr>
       </w:pPr>
       <w:r>
+        <w:t>&lt;filename&gt; is the compiled executable file name</w:t>
+      </w:r>
+    </w:p>
+    <w:p>
+      <w:pPr>
+        <w:pStyle w:val="ListParagraph"/>
+        <w:ind w:left="1440"/>
+      </w:pPr>
+    </w:p>
+    <w:p>
+      <w:pPr>
+        <w:pStyle w:val="ListParagraph"/>
+        <w:ind w:left="1440"/>
+      </w:pPr>
+    </w:p>
+    <w:p>
+      <w:pPr>
+        <w:rPr>
+          <w:b/>
+        </w:rPr>
+      </w:pPr>
+      <w:r>
+        <w:rPr>
+          <w:b/>
+        </w:rPr>
+        <w:t>INSTRUCTIONS TO COMPLIE SERVER</w:t>
+      </w:r>
+    </w:p>
+    <w:p>
+      <w:r>
         <w:lastRenderedPageBreak/>
-        <w:t>&lt;filename&gt; is the compiled executable file name</w:t>
-      </w:r>
-    </w:p>
-    <w:p>
-      <w:pPr>
-        <w:pStyle w:val="ListParagraph"/>
-        <w:ind w:left="1440"/>
-      </w:pPr>
-    </w:p>
-    <w:p>
-      <w:pPr>
-        <w:pStyle w:val="ListParagraph"/>
-        <w:ind w:left="1440"/>
-      </w:pPr>
-    </w:p>
-    <w:p>
-      <w:pPr>
-        <w:rPr>
-          <w:b/>
-        </w:rPr>
-      </w:pPr>
-      <w:r>
-        <w:rPr>
-          <w:b/>
-        </w:rPr>
-        <w:t>INSTRUCTIONS TO COMPLIE SERVER</w:t>
-      </w:r>
-    </w:p>
-    <w:p>
-      <w:r>
         <w:t>The server can be compiled by the following command in the command line:</w:t>
       </w:r>
     </w:p>
     <w:p>
       <w:r>
-        <w:t>gcc &lt;server.c&gt; &lt;</w:t>
-      </w:r>
-      <w:proofErr w:type="gramStart"/>
-      <w:r>
-        <w:t>helper.</w:t>
+        <w:t>gcc &lt;server.c&gt; &lt;helper.</w:t>
       </w:r>
       <w:r>
         <w:t>*</w:t>
       </w:r>
-      <w:proofErr w:type="gramEnd"/>
       <w:r>
         <w:t>&gt; &lt;</w:t>
       </w:r>
-      <w:proofErr w:type="spellStart"/>
       <w:r>
         <w:t>sendlib</w:t>
       </w:r>
-      <w:proofErr w:type="spellEnd"/>
       <w:r>
         <w:t>.</w:t>
       </w:r>
@@ -2165,16 +3654,9 @@
       <w:r>
         <w:t>&lt;</w:t>
       </w:r>
-      <w:proofErr w:type="spellStart"/>
-      <w:proofErr w:type="gramStart"/>
-      <w:r>
-        <w:t>sendlib</w:t>
-      </w:r>
-      <w:proofErr w:type="spellEnd"/>
-      <w:r>
-        <w:t>.*</w:t>
-      </w:r>
-      <w:proofErr w:type="gramEnd"/>
+      <w:r>
+        <w:t>sendlib.*</w:t>
+      </w:r>
       <w:r>
         <w:t xml:space="preserve">&gt; </w:t>
       </w:r>
@@ -2191,16 +3673,11 @@
         </w:numPr>
       </w:pPr>
       <w:r>
-        <w:t>&lt;</w:t>
-      </w:r>
-      <w:proofErr w:type="gramStart"/>
-      <w:r>
-        <w:t>h</w:t>
+        <w:t>&lt;h</w:t>
       </w:r>
       <w:r>
         <w:t>elper.*</w:t>
       </w:r>
-      <w:proofErr w:type="gramEnd"/>
       <w:r>
         <w:t xml:space="preserve">&gt; </w:t>
       </w:r>
@@ -2245,7 +3722,7 @@
         <w:t xml:space="preserve">As of now, </w:t>
       </w:r>
       <w:r>
-        <w:t>the file translation is wrong.</w:t>
+        <w:t>there aren’t any known problems</w:t>
       </w:r>
     </w:p>
     <w:p/>

</xml_diff>